<commit_message>
added small computer built inside a large device in embeddedsystems.docx
</commit_message>
<xml_diff>
--- a/Embedded Systems.docx
+++ b/Embedded Systems.docx
@@ -67,7 +67,10 @@
         </w:rPr>
       </w:pPr>
       <w:r>
-        <w:t xml:space="preserve">Embedded System </w:t>
+        <w:t>An E</w:t>
+      </w:r>
+      <w:r>
+        <w:t xml:space="preserve">mbedded System </w:t>
       </w:r>
       <w:r>
         <w:rPr>
@@ -76,7 +79,10 @@
         <w:t>is a</w:t>
       </w:r>
       <w:r>
-        <w:t xml:space="preserve"> special-purpose system.</w:t>
+        <w:t xml:space="preserve"> </w:t>
+      </w:r>
+      <w:r>
+        <w:t>small computer built inside a larger device ,</w:t>
       </w:r>
       <w:r>
         <w:t xml:space="preserve"> </w:t>

</xml_diff>

<commit_message>
added short note in embedded systems.docx
</commit_message>
<xml_diff>
--- a/Embedded Systems.docx
+++ b/Embedded Systems.docx
@@ -57,6 +57,13 @@
           <w:color w:val="215E99" w:themeColor="text2" w:themeTint="BF"/>
         </w:rPr>
         <w:t xml:space="preserve">Embedded System </w:t>
+      </w:r>
+      <w:r>
+        <w:rPr>
+          <w:rStyle w:val="Strong"/>
+          <w:color w:val="215E99" w:themeColor="text2" w:themeTint="BF"/>
+        </w:rPr>
+        <w:t xml:space="preserve"> short note</w:t>
       </w:r>
     </w:p>
     <w:p>

</xml_diff>